<commit_message>
Đang sửa lỗi chính tả
</commit_message>
<xml_diff>
--- a/Documents/JobZoom Report - Nguyen.docx
+++ b/Documents/JobZoom Report - Nguyen.docx
@@ -1248,7 +1248,7 @@
               <w:rPr>
                 <w:webHidden/>
               </w:rPr>
-              <w:t>1</w:t>
+              <w:t>i</w:t>
             </w:r>
             <w:r>
               <w:rPr>
@@ -1311,7 +1311,7 @@
               <w:rPr>
                 <w:webHidden/>
               </w:rPr>
-              <w:t>2</w:t>
+              <w:t>ii</w:t>
             </w:r>
             <w:r>
               <w:rPr>
@@ -1390,7 +1390,7 @@
               <w:rPr>
                 <w:webHidden/>
               </w:rPr>
-              <w:t>3</w:t>
+              <w:t>1</w:t>
             </w:r>
             <w:r>
               <w:rPr>
@@ -1469,7 +1469,7 @@
               <w:rPr>
                 <w:webHidden/>
               </w:rPr>
-              <w:t>3</w:t>
+              <w:t>1</w:t>
             </w:r>
             <w:r>
               <w:rPr>
@@ -1548,7 +1548,7 @@
               <w:rPr>
                 <w:webHidden/>
               </w:rPr>
-              <w:t>3</w:t>
+              <w:t>1</w:t>
             </w:r>
             <w:r>
               <w:rPr>
@@ -1627,7 +1627,7 @@
               <w:rPr>
                 <w:webHidden/>
               </w:rPr>
-              <w:t>4</w:t>
+              <w:t>2</w:t>
             </w:r>
             <w:r>
               <w:rPr>
@@ -1706,7 +1706,7 @@
               <w:rPr>
                 <w:webHidden/>
               </w:rPr>
-              <w:t>5</w:t>
+              <w:t>3</w:t>
             </w:r>
             <w:r>
               <w:rPr>
@@ -1785,7 +1785,7 @@
               <w:rPr>
                 <w:webHidden/>
               </w:rPr>
-              <w:t>5</w:t>
+              <w:t>3</w:t>
             </w:r>
             <w:r>
               <w:rPr>
@@ -1864,7 +1864,7 @@
               <w:rPr>
                 <w:webHidden/>
               </w:rPr>
-              <w:t>6</w:t>
+              <w:t>4</w:t>
             </w:r>
             <w:r>
               <w:rPr>
@@ -1943,7 +1943,7 @@
               <w:rPr>
                 <w:webHidden/>
               </w:rPr>
-              <w:t>6</w:t>
+              <w:t>4</w:t>
             </w:r>
             <w:r>
               <w:rPr>
@@ -2022,7 +2022,7 @@
               <w:rPr>
                 <w:webHidden/>
               </w:rPr>
-              <w:t>6</w:t>
+              <w:t>4</w:t>
             </w:r>
             <w:r>
               <w:rPr>
@@ -2101,7 +2101,7 @@
               <w:rPr>
                 <w:webHidden/>
               </w:rPr>
-              <w:t>7</w:t>
+              <w:t>5</w:t>
             </w:r>
             <w:r>
               <w:rPr>
@@ -2180,7 +2180,7 @@
               <w:rPr>
                 <w:webHidden/>
               </w:rPr>
-              <w:t>7</w:t>
+              <w:t>5</w:t>
             </w:r>
             <w:r>
               <w:rPr>
@@ -2259,7 +2259,7 @@
               <w:rPr>
                 <w:webHidden/>
               </w:rPr>
-              <w:t>7</w:t>
+              <w:t>5</w:t>
             </w:r>
             <w:r>
               <w:rPr>
@@ -2338,7 +2338,7 @@
               <w:rPr>
                 <w:webHidden/>
               </w:rPr>
-              <w:t>9</w:t>
+              <w:t>7</w:t>
             </w:r>
             <w:r>
               <w:rPr>
@@ -2364,15 +2364,15 @@
         <w:rPr>
           <w:lang w:val="en-US" w:eastAsia="ja-JP"/>
         </w:rPr>
-      </w:pPr>
-      <w:r>
-        <w:rPr>
-          <w:lang w:val="en-US" w:eastAsia="ja-JP"/>
-        </w:rPr>
-        <w:br w:type="page"/>
-      </w:r>
-      <w:bookmarkStart w:id="4" w:name="_GoBack"/>
-      <w:bookmarkEnd w:id="4"/>
+        <w:sectPr>
+          <w:footerReference w:type="default" r:id="rId12"/>
+          <w:pgSz w:w="11907" w:h="16839" w:code="9"/>
+          <w:pgMar w:top="1440" w:right="1440" w:bottom="1440" w:left="1440" w:header="720" w:footer="720" w:gutter="0"/>
+          <w:pgNumType w:fmt="lowerRoman" w:start="1"/>
+          <w:cols w:space="720"/>
+          <w:docGrid w:linePitch="360"/>
+        </w:sectPr>
+      </w:pPr>
     </w:p>
     <w:p>
       <w:pPr>
@@ -2386,7 +2386,7 @@
           <w:lang w:val="en-US"/>
         </w:rPr>
       </w:pPr>
-      <w:bookmarkStart w:id="5" w:name="_Toc312362355"/>
+      <w:bookmarkStart w:id="4" w:name="_Toc312362355"/>
       <w:r>
         <w:rPr>
           <w:lang w:val="en-US"/>
@@ -2394,7 +2394,7 @@
         <w:lastRenderedPageBreak/>
         <w:t>Những đóng góp của cá nhân trong đề án</w:t>
       </w:r>
-      <w:bookmarkEnd w:id="5"/>
+      <w:bookmarkEnd w:id="4"/>
     </w:p>
     <w:p>
       <w:pPr>
@@ -2408,14 +2408,14 @@
           <w:lang w:val="en-US"/>
         </w:rPr>
       </w:pPr>
-      <w:bookmarkStart w:id="6" w:name="_Toc312362356"/>
+      <w:bookmarkStart w:id="5" w:name="_Toc312362356"/>
       <w:r>
         <w:rPr>
           <w:lang w:val="en-US"/>
         </w:rPr>
         <w:t>Tìm hiểu và phân tích nghiệp vụ tuyển dụng trực tuyến</w:t>
       </w:r>
-      <w:bookmarkEnd w:id="6"/>
+      <w:bookmarkEnd w:id="5"/>
     </w:p>
     <w:p>
       <w:pPr>
@@ -2485,14 +2485,14 @@
           <w:lang w:val="en-US"/>
         </w:rPr>
       </w:pPr>
-      <w:bookmarkStart w:id="7" w:name="_Toc312362357"/>
+      <w:bookmarkStart w:id="6" w:name="_Toc312362357"/>
       <w:r>
         <w:rPr>
           <w:lang w:val="en-US"/>
         </w:rPr>
         <w:t>Lý thuyết về Tag và Taxonomy</w:t>
       </w:r>
-      <w:bookmarkEnd w:id="7"/>
+      <w:bookmarkEnd w:id="6"/>
     </w:p>
     <w:p>
       <w:pPr>
@@ -2623,7 +2623,14 @@
         <w:rPr>
           <w:lang w:val="en-US"/>
         </w:rPr>
-        <w:t xml:space="preserve">Việc lưu trữ thông tin dưới dạng tag giúp dễ dàng trong việc phân loại dữ liệu, tuy nhiên để cải thiện được tốc độ của việc tìm kiếm và so khớp, thì các tag thông tin này phải được tổ chức theo dạng cây, lưu trữ và phân các tag, hiệu quả hơn trong việc tìm kiếm và và đặc biệt hơn là việc so khớp. </w:t>
+        <w:t xml:space="preserve">Việc lưu trữ thông tin dưới dạng tag giúp dễ dàng trong việc phân loại dữ liệu, tuy nhiên để cải thiện được tốc độ của việc tìm kiếm và so khớp, thì các tag thông tin này phải được tổ chức theo dạng cây, lưu trữ và phân các tag, hiệu quả hơn trong việc </w:t>
+      </w:r>
+      <w:r>
+        <w:rPr>
+          <w:lang w:val="en-US"/>
+        </w:rPr>
+        <w:lastRenderedPageBreak/>
+        <w:t xml:space="preserve">tìm kiếm và và đặc biệt hơn là việc so khớp. </w:t>
       </w:r>
       <w:r>
         <w:rPr>
@@ -2655,15 +2662,7 @@
           <w:i/>
           <w:lang w:val="en-US"/>
         </w:rPr>
-        <w:t xml:space="preserve">Taxonomy là sự phân loại toàn bộ thông tin trong </w:t>
-      </w:r>
-      <w:r>
-        <w:rPr>
-          <w:i/>
-          <w:lang w:val="en-US"/>
-        </w:rPr>
-        <w:lastRenderedPageBreak/>
-        <w:t>một hế thống có phân cấp, sự phân loại này theo một mối quan hệ có trước của các thực thể trong thế giới thực mà nó biểu diễn.</w:t>
+        <w:t>Taxonomy là sự phân loại toàn bộ thông tin trong một hế thống có phân cấp, sự phân loại này theo một mối quan hệ có trước của các thực thể trong thế giới thực mà nó biểu diễn.</w:t>
       </w:r>
     </w:p>
     <w:p>
@@ -2722,14 +2721,14 @@
           <w:lang w:val="en-US"/>
         </w:rPr>
       </w:pPr>
-      <w:bookmarkStart w:id="8" w:name="_Toc312362358"/>
+      <w:bookmarkStart w:id="7" w:name="_Toc312362358"/>
       <w:r>
         <w:rPr>
           <w:lang w:val="en-US"/>
         </w:rPr>
         <w:t>Tìm hiểu cây quyết định</w:t>
       </w:r>
-      <w:bookmarkEnd w:id="8"/>
+      <w:bookmarkEnd w:id="7"/>
     </w:p>
     <w:p>
       <w:pPr>
@@ -2768,13 +2767,7 @@
         <w:rPr>
           <w:lang w:val="en-US"/>
         </w:rPr>
-        <w:t>C</w:t>
-      </w:r>
-      <w:r>
-        <w:rPr>
-          <w:lang w:val="en-US"/>
-        </w:rPr>
-        <w:t>ây quyết định là một trong những</w:t>
+        <w:t>Cây quyết định là một trong những</w:t>
       </w:r>
       <w:r>
         <w:rPr>
@@ -2873,14 +2866,14 @@
           <w:lang w:val="en-US"/>
         </w:rPr>
       </w:pPr>
-      <w:bookmarkStart w:id="9" w:name="_Toc312362359"/>
+      <w:bookmarkStart w:id="8" w:name="_Toc312362359"/>
       <w:r>
         <w:rPr>
           <w:lang w:val="en-US"/>
         </w:rPr>
         <w:t>Đánh giá về cây quyết định</w:t>
       </w:r>
-      <w:bookmarkEnd w:id="9"/>
+      <w:bookmarkEnd w:id="8"/>
     </w:p>
     <w:p>
       <w:pPr>
@@ -3007,6 +3000,7 @@
         <w:rPr>
           <w:lang w:val="en-US"/>
         </w:rPr>
+        <w:lastRenderedPageBreak/>
         <w:t>Điểm yếu</w:t>
       </w:r>
     </w:p>
@@ -3021,14 +3015,7 @@
         <w:rPr>
           <w:lang w:val="en-US"/>
         </w:rPr>
-        <w:t xml:space="preserve">Mặc dù có những điểm mạnh nổi bật trên, cây quyết định vẫn không tránh khỏi những điểm yếu. Cây quyết định không thích hợp lắm với những bài toán mục tiêu, </w:t>
-      </w:r>
-      <w:r>
-        <w:rPr>
-          <w:lang w:val="en-US"/>
-        </w:rPr>
-        <w:lastRenderedPageBreak/>
-        <w:t>như là dự đoán giá trị của thuộc tính liên tục: thu nhập, huyết áp, lãi suất ngân hàng… Bên cạnh đó, cây quyết định cũng khó giải quyết với những dữ liệu thời gian liên tục.</w:t>
+        <w:t>Mặc dù có những điểm mạnh nổi bật trên, cây quyết định vẫn không tránh khỏi những điểm yếu. Cây quyết định không thích hợp lắm với những bài toán mục tiêu, như là dự đoán giá trị của thuộc tính liên tục: thu nhập, huyết áp, lãi suất ngân hàng… Bên cạnh đó, cây quyết định cũng khó giải quyết với những dữ liệu thời gian liên tục.</w:t>
       </w:r>
     </w:p>
     <w:p>
@@ -3079,7 +3066,7 @@
           <w:lang w:val="en-US"/>
         </w:rPr>
       </w:pPr>
-      <w:bookmarkStart w:id="10" w:name="_Toc312362360"/>
+      <w:bookmarkStart w:id="9" w:name="_Toc312362360"/>
       <w:r>
         <w:rPr>
           <w:lang w:val="en-US"/>
@@ -3092,7 +3079,7 @@
         </w:rPr>
         <w:t xml:space="preserve"> bằng Pivot Transformation</w:t>
       </w:r>
-      <w:bookmarkEnd w:id="10"/>
+      <w:bookmarkEnd w:id="9"/>
     </w:p>
     <w:p>
       <w:pPr>
@@ -3249,14 +3236,14 @@
           <w:lang w:val="en-US"/>
         </w:rPr>
       </w:pPr>
-      <w:bookmarkStart w:id="11" w:name="_Toc312362361"/>
+      <w:bookmarkStart w:id="10" w:name="_Toc312362361"/>
       <w:r>
         <w:rPr>
           <w:lang w:val="en-US"/>
         </w:rPr>
         <w:t>Công việc khác</w:t>
       </w:r>
-      <w:bookmarkEnd w:id="11"/>
+      <w:bookmarkEnd w:id="10"/>
     </w:p>
     <w:p>
       <w:pPr>
@@ -3344,7 +3331,7 @@
           <w:lang w:val="en-US"/>
         </w:rPr>
       </w:pPr>
-      <w:bookmarkStart w:id="12" w:name="_Toc312362362"/>
+      <w:bookmarkStart w:id="11" w:name="_Toc312362362"/>
       <w:r>
         <w:rPr>
           <w:lang w:val="en-US"/>
@@ -3352,7 +3339,7 @@
         <w:lastRenderedPageBreak/>
         <w:t>Đánh giá kết quả thực hiện và hướng phát triển</w:t>
       </w:r>
-      <w:bookmarkEnd w:id="12"/>
+      <w:bookmarkEnd w:id="11"/>
     </w:p>
     <w:p>
       <w:pPr>
@@ -3366,14 +3353,14 @@
           <w:lang w:val="en-US"/>
         </w:rPr>
       </w:pPr>
-      <w:bookmarkStart w:id="13" w:name="_Toc312362363"/>
+      <w:bookmarkStart w:id="12" w:name="_Toc312362363"/>
       <w:r>
         <w:rPr>
           <w:lang w:val="en-US"/>
         </w:rPr>
         <w:t>Đánh giá kết quả đạt được</w:t>
       </w:r>
-      <w:bookmarkEnd w:id="13"/>
+      <w:bookmarkEnd w:id="12"/>
     </w:p>
     <w:p>
       <w:pPr>
@@ -3521,14 +3508,14 @@
           <w:lang w:val="en-US"/>
         </w:rPr>
       </w:pPr>
-      <w:bookmarkStart w:id="14" w:name="_Toc312362364"/>
+      <w:bookmarkStart w:id="13" w:name="_Toc312362364"/>
       <w:r>
         <w:rPr>
           <w:lang w:val="en-US"/>
         </w:rPr>
         <w:t>Những hạn chế</w:t>
       </w:r>
-      <w:bookmarkEnd w:id="14"/>
+      <w:bookmarkEnd w:id="13"/>
     </w:p>
     <w:p>
       <w:pPr>
@@ -3590,7 +3577,7 @@
           <w:lang w:val="en-US"/>
         </w:rPr>
       </w:pPr>
-      <w:bookmarkStart w:id="15" w:name="_Toc312362365"/>
+      <w:bookmarkStart w:id="14" w:name="_Toc312362365"/>
       <w:r>
         <w:rPr>
           <w:lang w:val="en-US"/>
@@ -3598,7 +3585,7 @@
         <w:lastRenderedPageBreak/>
         <w:t>Hướng phát triển</w:t>
       </w:r>
-      <w:bookmarkEnd w:id="15"/>
+      <w:bookmarkEnd w:id="14"/>
     </w:p>
     <w:p>
       <w:pPr>
@@ -3720,14 +3707,14 @@
           <w:lang w:val="en-US"/>
         </w:rPr>
       </w:pPr>
-      <w:bookmarkStart w:id="16" w:name="_Toc312362366"/>
+      <w:bookmarkStart w:id="15" w:name="_Toc312362366"/>
       <w:r>
         <w:rPr>
           <w:lang w:val="en-US"/>
         </w:rPr>
         <w:t>Những kinh nghiệm có được sau khi thực hiện khoá luận</w:t>
       </w:r>
-      <w:bookmarkEnd w:id="16"/>
+      <w:bookmarkEnd w:id="15"/>
     </w:p>
     <w:p>
       <w:pPr>
@@ -3741,14 +3728,14 @@
           <w:lang w:val="en-US"/>
         </w:rPr>
       </w:pPr>
-      <w:bookmarkStart w:id="17" w:name="_Toc312362367"/>
+      <w:bookmarkStart w:id="16" w:name="_Toc312362367"/>
       <w:r>
         <w:rPr>
           <w:lang w:val="en-US"/>
         </w:rPr>
         <w:t>Về chuyên môn</w:t>
       </w:r>
-      <w:bookmarkEnd w:id="17"/>
+      <w:bookmarkEnd w:id="16"/>
     </w:p>
     <w:p>
       <w:pPr>
@@ -3965,9 +3952,9 @@
         </w:rPr>
         <w:t xml:space="preserve">. </w:t>
       </w:r>
-      <w:bookmarkStart w:id="18" w:name="_Toc312225323"/>
-    </w:p>
-    <w:bookmarkEnd w:id="18"/>
+      <w:bookmarkStart w:id="17" w:name="_Toc312225323"/>
+    </w:p>
+    <w:bookmarkEnd w:id="17"/>
     <w:p>
       <w:pPr>
         <w:pStyle w:val="Heading4"/>
@@ -4098,7 +4085,7 @@
           <w:lang w:val="en-US"/>
         </w:rPr>
       </w:pPr>
-      <w:bookmarkStart w:id="19" w:name="_Toc312362368"/>
+      <w:bookmarkStart w:id="18" w:name="_Toc312362368"/>
       <w:r>
         <w:rPr>
           <w:lang w:val="en-US"/>
@@ -4106,7 +4093,7 @@
         <w:lastRenderedPageBreak/>
         <w:t>Về phong cách làm việc</w:t>
       </w:r>
-      <w:bookmarkEnd w:id="19"/>
+      <w:bookmarkEnd w:id="18"/>
     </w:p>
     <w:p>
       <w:pPr>
@@ -4361,6 +4348,8 @@
       <w:r>
         <w:t>Hoà đồng, nhiệt tình, tôn trọng các thành viên trong nhóm.</w:t>
       </w:r>
+      <w:bookmarkStart w:id="19" w:name="_GoBack"/>
+      <w:bookmarkEnd w:id="19"/>
     </w:p>
     <w:p>
       <w:pPr>
@@ -4370,7 +4359,6 @@
       </w:pPr>
     </w:p>
     <w:sectPr>
-      <w:footerReference w:type="default" r:id="rId12"/>
       <w:pgSz w:w="11907" w:h="16839" w:code="9"/>
       <w:pgMar w:top="1440" w:right="1440" w:bottom="1440" w:left="1440" w:header="720" w:footer="720" w:gutter="0"/>
       <w:pgNumType w:start="1"/>
@@ -4589,7 +4577,7 @@
             <w:fldChar w:fldCharType="separate"/>
           </w:r>
           <w:r>
-            <w:t>MỤC LỤC</w:t>
+            <w:t>Những kinh nghiệm có được sau khi thực hiện khoá luận</w:t>
           </w:r>
           <w:r>
             <w:fldChar w:fldCharType="end"/>
@@ -4630,7 +4618,7 @@
             <w:rPr>
               <w:color w:val="FFFFFF" w:themeColor="background1"/>
             </w:rPr>
-            <w:t>2</w:t>
+            <w:t>7</w:t>
           </w:r>
           <w:r>
             <w:rPr>
@@ -9134,7 +9122,7 @@
 </file>
 
 <file path=customXml/itemProps1.xml><?xml version="1.0" encoding="utf-8"?>
-<ds:datastoreItem xmlns:ds="http://schemas.openxmlformats.org/officeDocument/2006/customXml" ds:itemID="{1CF2930A-6181-4EE0-8D2F-A6BA901E26A6}">
+<ds:datastoreItem xmlns:ds="http://schemas.openxmlformats.org/officeDocument/2006/customXml" ds:itemID="{C71CB064-B412-47A3-8E86-128053BED61D}">
   <ds:schemaRefs>
     <ds:schemaRef ds:uri="http://schemas.openxmlformats.org/officeDocument/2006/bibliography"/>
   </ds:schemaRefs>

</xml_diff>